<commit_message>
Changes to Follow class
ID column is unnecessary, therefore has been removed.  Instead followerID and followingID shall be a pair primary key
</commit_message>
<xml_diff>
--- a/Documentation/Database Design document/document - Database breakdown .docx
+++ b/Documentation/Database Design document/document - Database breakdown .docx
@@ -426,6 +426,7 @@
           <w:lang w:val="en-US"/>
         </w:rPr>
       </w:pPr>
+      <w:proofErr w:type="spellStart"/>
       <w:r>
         <w:rPr>
           <w:rFonts w:ascii="Times New Roman" w:hAnsi="Times New Roman" w:cs="Times New Roman"/>
@@ -435,6 +436,7 @@
         </w:rPr>
         <w:t>IsDeleted</w:t>
       </w:r>
+      <w:proofErr w:type="spellEnd"/>
       <w:r>
         <w:rPr>
           <w:rFonts w:ascii="Times New Roman" w:hAnsi="Times New Roman" w:cs="Times New Roman"/>
@@ -495,6 +497,7 @@
           <w:lang w:val="en-US"/>
         </w:rPr>
       </w:pPr>
+      <w:proofErr w:type="spellStart"/>
       <w:r>
         <w:rPr>
           <w:rFonts w:ascii="Times New Roman" w:hAnsi="Times New Roman" w:cs="Times New Roman"/>
@@ -504,6 +507,7 @@
         </w:rPr>
         <w:t>IsVerified</w:t>
       </w:r>
+      <w:proofErr w:type="spellEnd"/>
       <w:r>
         <w:rPr>
           <w:rFonts w:ascii="Times New Roman" w:hAnsi="Times New Roman" w:cs="Times New Roman"/>
@@ -584,55 +588,6 @@
           <w:lang w:val="en-US"/>
         </w:rPr>
         <w:t>Entity name: Follow</w:t>
-      </w:r>
-    </w:p>
-    <w:p>
-      <w:pPr>
-        <w:pStyle w:val="ListParagraph"/>
-        <w:numPr>
-          <w:ilvl w:val="0"/>
-          <w:numId w:val="1"/>
-        </w:numPr>
-        <w:tabs>
-          <w:tab w:val="left" w:pos="3690"/>
-        </w:tabs>
-        <w:rPr>
-          <w:rFonts w:ascii="Times New Roman" w:hAnsi="Times New Roman" w:cs="Times New Roman"/>
-          <w:b/>
-          <w:bCs/>
-          <w:sz w:val="28"/>
-          <w:szCs w:val="28"/>
-          <w:lang w:val="en-US"/>
-        </w:rPr>
-      </w:pPr>
-      <w:r>
-        <w:rPr>
-          <w:rFonts w:ascii="Times New Roman" w:hAnsi="Times New Roman" w:cs="Times New Roman"/>
-          <w:sz w:val="28"/>
-          <w:szCs w:val="28"/>
-          <w:lang w:val="en-US"/>
-        </w:rPr>
-        <w:t>ID</w:t>
-      </w:r>
-      <w:r>
-        <w:rPr>
-          <w:rFonts w:ascii="Times New Roman" w:hAnsi="Times New Roman" w:cs="Times New Roman"/>
-          <w:sz w:val="28"/>
-          <w:szCs w:val="28"/>
-          <w:lang w:val="en-US"/>
-        </w:rPr>
-        <w:tab/>
-      </w:r>
-      <w:r>
-        <w:rPr>
-          <w:rFonts w:ascii="Times New Roman" w:hAnsi="Times New Roman" w:cs="Times New Roman"/>
-          <w:i/>
-          <w:iCs/>
-          <w:sz w:val="28"/>
-          <w:szCs w:val="28"/>
-          <w:lang w:val="en-US"/>
-        </w:rPr>
-        <w:t>(To be the primary key)</w:t>
       </w:r>
     </w:p>
     <w:p>
@@ -1020,8 +975,21 @@
           <w:szCs w:val="28"/>
           <w:lang w:val="en-US"/>
         </w:rPr>
-        <w:t>Entity name: BannedUser</w:t>
-      </w:r>
+        <w:t xml:space="preserve">Entity name: </w:t>
+      </w:r>
+      <w:proofErr w:type="spellStart"/>
+      <w:r>
+        <w:rPr>
+          <w:rFonts w:ascii="Times New Roman" w:hAnsi="Times New Roman" w:cs="Times New Roman"/>
+          <w:b/>
+          <w:bCs/>
+          <w:sz w:val="28"/>
+          <w:szCs w:val="28"/>
+          <w:lang w:val="en-US"/>
+        </w:rPr>
+        <w:t>BannedUser</w:t>
+      </w:r>
+      <w:proofErr w:type="spellEnd"/>
     </w:p>
     <w:p>
       <w:pPr>
@@ -1439,7 +1407,27 @@
           <w:szCs w:val="28"/>
           <w:lang w:val="en-US"/>
         </w:rPr>
-        <w:t>is inserted into the BannedUser table.</w:t>
+        <w:t xml:space="preserve">is inserted into the </w:t>
+      </w:r>
+      <w:proofErr w:type="spellStart"/>
+      <w:r>
+        <w:rPr>
+          <w:rFonts w:ascii="Times New Roman" w:hAnsi="Times New Roman" w:cs="Times New Roman"/>
+          <w:sz w:val="28"/>
+          <w:szCs w:val="28"/>
+          <w:lang w:val="en-US"/>
+        </w:rPr>
+        <w:t>BannedUser</w:t>
+      </w:r>
+      <w:proofErr w:type="spellEnd"/>
+      <w:r>
+        <w:rPr>
+          <w:rFonts w:ascii="Times New Roman" w:hAnsi="Times New Roman" w:cs="Times New Roman"/>
+          <w:sz w:val="28"/>
+          <w:szCs w:val="28"/>
+          <w:lang w:val="en-US"/>
+        </w:rPr>
+        <w:t xml:space="preserve"> table.</w:t>
       </w:r>
     </w:p>
     <w:p>
@@ -1477,7 +1465,27 @@
           <w:szCs w:val="28"/>
           <w:lang w:val="en-US"/>
         </w:rPr>
-        <w:t xml:space="preserve">the BannedUser </w:t>
+        <w:t xml:space="preserve">the </w:t>
+      </w:r>
+      <w:proofErr w:type="spellStart"/>
+      <w:r>
+        <w:rPr>
+          <w:rFonts w:ascii="Times New Roman" w:hAnsi="Times New Roman" w:cs="Times New Roman"/>
+          <w:sz w:val="28"/>
+          <w:szCs w:val="28"/>
+          <w:lang w:val="en-US"/>
+        </w:rPr>
+        <w:t>BannedUser</w:t>
+      </w:r>
+      <w:proofErr w:type="spellEnd"/>
+      <w:r>
+        <w:rPr>
+          <w:rFonts w:ascii="Times New Roman" w:hAnsi="Times New Roman" w:cs="Times New Roman"/>
+          <w:sz w:val="28"/>
+          <w:szCs w:val="28"/>
+          <w:lang w:val="en-US"/>
+        </w:rPr>
+        <w:t xml:space="preserve"> </w:t>
       </w:r>
       <w:r>
         <w:rPr>
@@ -1504,7 +1512,27 @@
           <w:szCs w:val="28"/>
           <w:lang w:val="en-US"/>
         </w:rPr>
-        <w:t>If there id does not exist in the BannedUser table, let them in</w:t>
+        <w:t xml:space="preserve">If there id does not exist in the </w:t>
+      </w:r>
+      <w:proofErr w:type="spellStart"/>
+      <w:r>
+        <w:rPr>
+          <w:rFonts w:ascii="Times New Roman" w:hAnsi="Times New Roman" w:cs="Times New Roman"/>
+          <w:sz w:val="28"/>
+          <w:szCs w:val="28"/>
+          <w:lang w:val="en-US"/>
+        </w:rPr>
+        <w:t>BannedUser</w:t>
+      </w:r>
+      <w:proofErr w:type="spellEnd"/>
+      <w:r>
+        <w:rPr>
+          <w:rFonts w:ascii="Times New Roman" w:hAnsi="Times New Roman" w:cs="Times New Roman"/>
+          <w:sz w:val="28"/>
+          <w:szCs w:val="28"/>
+          <w:lang w:val="en-US"/>
+        </w:rPr>
+        <w:t xml:space="preserve"> table, let them in</w:t>
       </w:r>
       <w:r>
         <w:rPr>
@@ -1829,7 +1857,27 @@
           <w:lang w:val="en-US"/>
         </w:rPr>
         <w:tab/>
-        <w:t>(The url pointing to the legend’s icon)</w:t>
+        <w:t xml:space="preserve">(The </w:t>
+      </w:r>
+      <w:proofErr w:type="spellStart"/>
+      <w:r>
+        <w:rPr>
+          <w:rFonts w:ascii="Times New Roman" w:hAnsi="Times New Roman" w:cs="Times New Roman"/>
+          <w:sz w:val="28"/>
+          <w:szCs w:val="28"/>
+          <w:lang w:val="en-US"/>
+        </w:rPr>
+        <w:t>url</w:t>
+      </w:r>
+      <w:proofErr w:type="spellEnd"/>
+      <w:r>
+        <w:rPr>
+          <w:rFonts w:ascii="Times New Roman" w:hAnsi="Times New Roman" w:cs="Times New Roman"/>
+          <w:sz w:val="28"/>
+          <w:szCs w:val="28"/>
+          <w:lang w:val="en-US"/>
+        </w:rPr>
+        <w:t xml:space="preserve"> pointing to the legend’s icon)</w:t>
       </w:r>
     </w:p>
     <w:p>

</xml_diff>

<commit_message>
Update to document and database
</commit_message>
<xml_diff>
--- a/Documentation/Database Design document/document - Database breakdown .docx
+++ b/Documentation/Database Design document/document - Database breakdown .docx
@@ -150,60 +150,26 @@
           <w:szCs w:val="28"/>
           <w:lang w:val="en-US"/>
         </w:rPr>
-        <w:t>in-game name</w:t>
-      </w:r>
-      <w:r>
-        <w:rPr>
-          <w:rFonts w:ascii="Times New Roman" w:hAnsi="Times New Roman" w:cs="Times New Roman"/>
-          <w:sz w:val="28"/>
-          <w:szCs w:val="28"/>
-          <w:lang w:val="en-US"/>
-        </w:rPr>
-        <w:tab/>
-      </w:r>
-      <w:r>
-        <w:rPr>
-          <w:rFonts w:ascii="Times New Roman" w:hAnsi="Times New Roman" w:cs="Times New Roman"/>
-          <w:i/>
-          <w:iCs/>
-          <w:sz w:val="28"/>
-          <w:szCs w:val="28"/>
-          <w:lang w:val="en-US"/>
-        </w:rPr>
-        <w:t>(</w:t>
-      </w:r>
-      <w:r>
-        <w:rPr>
-          <w:rFonts w:ascii="Times New Roman" w:hAnsi="Times New Roman" w:cs="Times New Roman"/>
-          <w:i/>
-          <w:iCs/>
-          <w:sz w:val="28"/>
-          <w:szCs w:val="28"/>
-          <w:lang w:val="en-US"/>
-        </w:rPr>
-        <w:t xml:space="preserve">The in-game name of </w:t>
-      </w:r>
-      <w:r>
-        <w:rPr>
-          <w:rFonts w:ascii="Times New Roman" w:hAnsi="Times New Roman" w:cs="Times New Roman"/>
-          <w:i/>
-          <w:iCs/>
-          <w:sz w:val="28"/>
-          <w:szCs w:val="28"/>
-          <w:lang w:val="en-US"/>
-        </w:rPr>
-        <w:t>the user</w:t>
-      </w:r>
-      <w:r>
-        <w:rPr>
-          <w:rFonts w:ascii="Times New Roman" w:hAnsi="Times New Roman" w:cs="Times New Roman"/>
-          <w:i/>
-          <w:iCs/>
-          <w:sz w:val="28"/>
-          <w:szCs w:val="28"/>
-          <w:lang w:val="en-US"/>
-        </w:rPr>
-        <w:t>)</w:t>
+        <w:t>In-game id</w:t>
+      </w:r>
+      <w:r>
+        <w:rPr>
+          <w:rFonts w:ascii="Times New Roman" w:hAnsi="Times New Roman" w:cs="Times New Roman"/>
+          <w:sz w:val="28"/>
+          <w:szCs w:val="28"/>
+          <w:lang w:val="en-US"/>
+        </w:rPr>
+        <w:tab/>
+      </w:r>
+      <w:r>
+        <w:rPr>
+          <w:rFonts w:ascii="Times New Roman" w:hAnsi="Times New Roman" w:cs="Times New Roman"/>
+          <w:sz w:val="28"/>
+          <w:szCs w:val="28"/>
+          <w:lang w:val="en-US"/>
+        </w:rPr>
+        <w:tab/>
+        <w:t>(The user’s id in the game) – Added on 21/5/2021</w:t>
       </w:r>
     </w:p>
     <w:p>
@@ -227,7 +193,7 @@
           <w:szCs w:val="28"/>
           <w:lang w:val="en-US"/>
         </w:rPr>
-        <w:t xml:space="preserve">Facebook page </w:t>
+        <w:t>in-game name</w:t>
       </w:r>
       <w:r>
         <w:rPr>
@@ -258,7 +224,18 @@
           <w:szCs w:val="28"/>
           <w:lang w:val="en-US"/>
         </w:rPr>
-        <w:t>The user’s social media (optional, and can be added)</w:t>
+        <w:t xml:space="preserve">The in-game name of </w:t>
+      </w:r>
+      <w:r>
+        <w:rPr>
+          <w:rFonts w:ascii="Times New Roman" w:hAnsi="Times New Roman" w:cs="Times New Roman"/>
+          <w:i/>
+          <w:iCs/>
+          <w:sz w:val="28"/>
+          <w:szCs w:val="28"/>
+          <w:lang w:val="en-US"/>
+        </w:rPr>
+        <w:t>the user</w:t>
       </w:r>
       <w:r>
         <w:rPr>
@@ -293,36 +270,49 @@
           <w:szCs w:val="28"/>
           <w:lang w:val="en-US"/>
         </w:rPr>
-        <w:t>Password</w:t>
-      </w:r>
-      <w:r>
-        <w:rPr>
-          <w:rFonts w:ascii="Times New Roman" w:hAnsi="Times New Roman" w:cs="Times New Roman"/>
-          <w:sz w:val="28"/>
-          <w:szCs w:val="28"/>
-          <w:lang w:val="en-US"/>
-        </w:rPr>
-        <w:tab/>
-      </w:r>
-      <w:r>
-        <w:rPr>
-          <w:rFonts w:ascii="Times New Roman" w:hAnsi="Times New Roman" w:cs="Times New Roman"/>
-          <w:sz w:val="28"/>
-          <w:szCs w:val="28"/>
-          <w:lang w:val="en-US"/>
-        </w:rPr>
-        <w:tab/>
-      </w:r>
-      <w:r>
-        <w:rPr>
-          <w:rFonts w:ascii="Times New Roman" w:hAnsi="Times New Roman" w:cs="Times New Roman"/>
-          <w:i/>
-          <w:iCs/>
-          <w:sz w:val="28"/>
-          <w:szCs w:val="28"/>
-          <w:lang w:val="en-US"/>
-        </w:rPr>
-        <w:t>(The password used to log in)</w:t>
+        <w:t xml:space="preserve">Facebook page </w:t>
+      </w:r>
+      <w:r>
+        <w:rPr>
+          <w:rFonts w:ascii="Times New Roman" w:hAnsi="Times New Roman" w:cs="Times New Roman"/>
+          <w:sz w:val="28"/>
+          <w:szCs w:val="28"/>
+          <w:lang w:val="en-US"/>
+        </w:rPr>
+        <w:tab/>
+      </w:r>
+      <w:r>
+        <w:rPr>
+          <w:rFonts w:ascii="Times New Roman" w:hAnsi="Times New Roman" w:cs="Times New Roman"/>
+          <w:i/>
+          <w:iCs/>
+          <w:sz w:val="28"/>
+          <w:szCs w:val="28"/>
+          <w:lang w:val="en-US"/>
+        </w:rPr>
+        <w:t>(</w:t>
+      </w:r>
+      <w:r>
+        <w:rPr>
+          <w:rFonts w:ascii="Times New Roman" w:hAnsi="Times New Roman" w:cs="Times New Roman"/>
+          <w:i/>
+          <w:iCs/>
+          <w:sz w:val="28"/>
+          <w:szCs w:val="28"/>
+          <w:lang w:val="en-US"/>
+        </w:rPr>
+        <w:t>The user’s social media (optional, and can be added)</w:t>
+      </w:r>
+      <w:r>
+        <w:rPr>
+          <w:rFonts w:ascii="Times New Roman" w:hAnsi="Times New Roman" w:cs="Times New Roman"/>
+          <w:i/>
+          <w:iCs/>
+          <w:sz w:val="28"/>
+          <w:szCs w:val="28"/>
+          <w:lang w:val="en-US"/>
+        </w:rPr>
+        <w:t>)</w:t>
       </w:r>
     </w:p>
     <w:p>
@@ -346,6 +336,59 @@
           <w:szCs w:val="28"/>
           <w:lang w:val="en-US"/>
         </w:rPr>
+        <w:t>Password</w:t>
+      </w:r>
+      <w:r>
+        <w:rPr>
+          <w:rFonts w:ascii="Times New Roman" w:hAnsi="Times New Roman" w:cs="Times New Roman"/>
+          <w:sz w:val="28"/>
+          <w:szCs w:val="28"/>
+          <w:lang w:val="en-US"/>
+        </w:rPr>
+        <w:tab/>
+      </w:r>
+      <w:r>
+        <w:rPr>
+          <w:rFonts w:ascii="Times New Roman" w:hAnsi="Times New Roman" w:cs="Times New Roman"/>
+          <w:sz w:val="28"/>
+          <w:szCs w:val="28"/>
+          <w:lang w:val="en-US"/>
+        </w:rPr>
+        <w:tab/>
+      </w:r>
+      <w:r>
+        <w:rPr>
+          <w:rFonts w:ascii="Times New Roman" w:hAnsi="Times New Roman" w:cs="Times New Roman"/>
+          <w:i/>
+          <w:iCs/>
+          <w:sz w:val="28"/>
+          <w:szCs w:val="28"/>
+          <w:lang w:val="en-US"/>
+        </w:rPr>
+        <w:t>(The password used to log in)</w:t>
+      </w:r>
+    </w:p>
+    <w:p>
+      <w:pPr>
+        <w:pStyle w:val="ListParagraph"/>
+        <w:numPr>
+          <w:ilvl w:val="0"/>
+          <w:numId w:val="1"/>
+        </w:numPr>
+        <w:rPr>
+          <w:rFonts w:ascii="Times New Roman" w:hAnsi="Times New Roman" w:cs="Times New Roman"/>
+          <w:sz w:val="28"/>
+          <w:szCs w:val="28"/>
+          <w:lang w:val="en-US"/>
+        </w:rPr>
+      </w:pPr>
+      <w:r>
+        <w:rPr>
+          <w:rFonts w:ascii="Times New Roman" w:hAnsi="Times New Roman" w:cs="Times New Roman"/>
+          <w:sz w:val="28"/>
+          <w:szCs w:val="28"/>
+          <w:lang w:val="en-US"/>
+        </w:rPr>
         <w:t>Avatar</w:t>
       </w:r>
       <w:r>
@@ -355,7 +398,16 @@
           <w:szCs w:val="28"/>
           <w:lang w:val="en-US"/>
         </w:rPr>
-        <w:t xml:space="preserve"> URL</w:t>
+        <w:t xml:space="preserve"> </w:t>
+      </w:r>
+      <w:r>
+        <w:rPr>
+          <w:rFonts w:ascii="Times New Roman" w:hAnsi="Times New Roman" w:cs="Times New Roman"/>
+          <w:sz w:val="28"/>
+          <w:szCs w:val="28"/>
+          <w:lang w:val="en-US"/>
+        </w:rPr>
+        <w:t>Path</w:t>
       </w:r>
       <w:r>
         <w:rPr>
@@ -395,7 +447,29 @@
           <w:szCs w:val="28"/>
           <w:lang w:val="en-US"/>
         </w:rPr>
-        <w:t>The URL pointing to the user’s uploaded Avatar</w:t>
+        <w:t xml:space="preserve">The </w:t>
+      </w:r>
+      <w:r>
+        <w:rPr>
+          <w:rFonts w:ascii="Times New Roman" w:hAnsi="Times New Roman" w:cs="Times New Roman"/>
+          <w:i/>
+          <w:iCs/>
+          <w:sz w:val="28"/>
+          <w:szCs w:val="28"/>
+          <w:lang w:val="en-US"/>
+        </w:rPr>
+        <w:t>path</w:t>
+      </w:r>
+      <w:r>
+        <w:rPr>
+          <w:rFonts w:ascii="Times New Roman" w:hAnsi="Times New Roman" w:cs="Times New Roman"/>
+          <w:i/>
+          <w:iCs/>
+          <w:sz w:val="28"/>
+          <w:szCs w:val="28"/>
+          <w:lang w:val="en-US"/>
+        </w:rPr>
+        <w:t xml:space="preserve"> pointing to the user’s uploaded Avatar</w:t>
       </w:r>
       <w:r>
         <w:rPr>
@@ -1867,7 +1941,7 @@
           <w:szCs w:val="28"/>
           <w:lang w:val="en-US"/>
         </w:rPr>
-        <w:t xml:space="preserve"> URL</w:t>
+        <w:t xml:space="preserve"> path</w:t>
       </w:r>
       <w:r>
         <w:rPr>
@@ -1879,6 +1953,161 @@
         <w:tab/>
         <w:t xml:space="preserve">(The </w:t>
       </w:r>
+      <w:r>
+        <w:rPr>
+          <w:rFonts w:ascii="Times New Roman" w:hAnsi="Times New Roman" w:cs="Times New Roman"/>
+          <w:sz w:val="28"/>
+          <w:szCs w:val="28"/>
+          <w:lang w:val="en-US"/>
+        </w:rPr>
+        <w:t>path</w:t>
+      </w:r>
+      <w:r>
+        <w:rPr>
+          <w:rFonts w:ascii="Times New Roman" w:hAnsi="Times New Roman" w:cs="Times New Roman"/>
+          <w:sz w:val="28"/>
+          <w:szCs w:val="28"/>
+          <w:lang w:val="en-US"/>
+        </w:rPr>
+        <w:t xml:space="preserve"> pointing to the legend’s icon)</w:t>
+      </w:r>
+    </w:p>
+    <w:p>
+      <w:pPr>
+        <w:jc w:val="center"/>
+        <w:rPr>
+          <w:rFonts w:ascii="Times New Roman" w:hAnsi="Times New Roman" w:cs="Times New Roman"/>
+          <w:sz w:val="28"/>
+          <w:szCs w:val="28"/>
+          <w:lang w:val="en-US"/>
+        </w:rPr>
+      </w:pPr>
+      <w:r>
+        <w:rPr>
+          <w:rFonts w:ascii="Times New Roman" w:hAnsi="Times New Roman" w:cs="Times New Roman"/>
+          <w:sz w:val="28"/>
+          <w:szCs w:val="28"/>
+          <w:lang w:val="en-US"/>
+        </w:rPr>
+        <w:t>Item</w:t>
+      </w:r>
+      <w:r>
+        <w:rPr>
+          <w:rFonts w:ascii="Times New Roman" w:hAnsi="Times New Roman" w:cs="Times New Roman"/>
+          <w:sz w:val="28"/>
+          <w:szCs w:val="28"/>
+          <w:lang w:val="en-US"/>
+        </w:rPr>
+        <w:t xml:space="preserve"> managing</w:t>
+      </w:r>
+    </w:p>
+    <w:p>
+      <w:pPr>
+        <w:rPr>
+          <w:rFonts w:ascii="Times New Roman" w:hAnsi="Times New Roman" w:cs="Times New Roman"/>
+          <w:b/>
+          <w:bCs/>
+          <w:sz w:val="28"/>
+          <w:szCs w:val="28"/>
+          <w:lang w:val="en-US"/>
+        </w:rPr>
+      </w:pPr>
+      <w:r>
+        <w:rPr>
+          <w:rFonts w:ascii="Times New Roman" w:hAnsi="Times New Roman" w:cs="Times New Roman"/>
+          <w:b/>
+          <w:bCs/>
+          <w:sz w:val="28"/>
+          <w:szCs w:val="28"/>
+          <w:lang w:val="en-US"/>
+        </w:rPr>
+        <w:t xml:space="preserve">Entity name: </w:t>
+      </w:r>
+      <w:r>
+        <w:rPr>
+          <w:rFonts w:ascii="Times New Roman" w:hAnsi="Times New Roman" w:cs="Times New Roman"/>
+          <w:b/>
+          <w:bCs/>
+          <w:sz w:val="28"/>
+          <w:szCs w:val="28"/>
+          <w:lang w:val="en-US"/>
+        </w:rPr>
+        <w:t>Item</w:t>
+      </w:r>
+    </w:p>
+    <w:p>
+      <w:pPr>
+        <w:pStyle w:val="ListParagraph"/>
+        <w:numPr>
+          <w:ilvl w:val="0"/>
+          <w:numId w:val="1"/>
+        </w:numPr>
+        <w:tabs>
+          <w:tab w:val="left" w:pos="2880"/>
+        </w:tabs>
+        <w:rPr>
+          <w:rFonts w:ascii="Times New Roman" w:hAnsi="Times New Roman" w:cs="Times New Roman"/>
+          <w:sz w:val="28"/>
+          <w:szCs w:val="28"/>
+          <w:lang w:val="en-US"/>
+        </w:rPr>
+      </w:pPr>
+      <w:r>
+        <w:rPr>
+          <w:rFonts w:ascii="Times New Roman" w:hAnsi="Times New Roman" w:cs="Times New Roman"/>
+          <w:sz w:val="28"/>
+          <w:szCs w:val="28"/>
+          <w:lang w:val="en-US"/>
+        </w:rPr>
+        <w:t>Item</w:t>
+      </w:r>
+      <w:r>
+        <w:rPr>
+          <w:rFonts w:ascii="Times New Roman" w:hAnsi="Times New Roman" w:cs="Times New Roman"/>
+          <w:sz w:val="28"/>
+          <w:szCs w:val="28"/>
+          <w:lang w:val="en-US"/>
+        </w:rPr>
+        <w:t>’s id</w:t>
+      </w:r>
+      <w:r>
+        <w:rPr>
+          <w:rFonts w:ascii="Times New Roman" w:hAnsi="Times New Roman" w:cs="Times New Roman"/>
+          <w:sz w:val="28"/>
+          <w:szCs w:val="28"/>
+          <w:lang w:val="en-US"/>
+        </w:rPr>
+        <w:tab/>
+      </w:r>
+      <w:r>
+        <w:rPr>
+          <w:rFonts w:ascii="Times New Roman" w:hAnsi="Times New Roman" w:cs="Times New Roman"/>
+          <w:i/>
+          <w:iCs/>
+          <w:sz w:val="28"/>
+          <w:szCs w:val="28"/>
+          <w:lang w:val="en-US"/>
+        </w:rPr>
+        <w:t>(The id of the legend)</w:t>
+      </w:r>
+    </w:p>
+    <w:p>
+      <w:pPr>
+        <w:pStyle w:val="ListParagraph"/>
+        <w:numPr>
+          <w:ilvl w:val="0"/>
+          <w:numId w:val="1"/>
+        </w:numPr>
+        <w:tabs>
+          <w:tab w:val="left" w:pos="2880"/>
+        </w:tabs>
+        <w:rPr>
+          <w:rFonts w:ascii="Times New Roman" w:hAnsi="Times New Roman" w:cs="Times New Roman"/>
+          <w:sz w:val="28"/>
+          <w:szCs w:val="28"/>
+          <w:lang w:val="en-US"/>
+        </w:rPr>
+      </w:pPr>
       <w:proofErr w:type="spellStart"/>
       <w:r>
         <w:rPr>
@@ -1887,7 +2116,17 @@
           <w:szCs w:val="28"/>
           <w:lang w:val="en-US"/>
         </w:rPr>
-        <w:t>url</w:t>
+        <w:lastRenderedPageBreak/>
+        <w:t>Item</w:t>
+      </w:r>
+      <w:r>
+        <w:rPr>
+          <w:rFonts w:ascii="Times New Roman" w:hAnsi="Times New Roman" w:cs="Times New Roman"/>
+          <w:sz w:val="28"/>
+          <w:szCs w:val="28"/>
+          <w:lang w:val="en-US"/>
+        </w:rPr>
+        <w:t>Name</w:t>
       </w:r>
       <w:proofErr w:type="spellEnd"/>
       <w:r>
@@ -1897,8 +2136,86 @@
           <w:szCs w:val="28"/>
           <w:lang w:val="en-US"/>
         </w:rPr>
-        <w:t xml:space="preserve"> pointing to the legend’s icon)</w:t>
-      </w:r>
+        <w:t xml:space="preserve"> </w:t>
+      </w:r>
+      <w:r>
+        <w:rPr>
+          <w:rFonts w:ascii="Times New Roman" w:hAnsi="Times New Roman" w:cs="Times New Roman"/>
+          <w:sz w:val="28"/>
+          <w:szCs w:val="28"/>
+          <w:lang w:val="en-US"/>
+        </w:rPr>
+        <w:tab/>
+        <w:t>(The name of the legend)</w:t>
+      </w:r>
+    </w:p>
+    <w:p>
+      <w:pPr>
+        <w:pStyle w:val="ListParagraph"/>
+        <w:numPr>
+          <w:ilvl w:val="0"/>
+          <w:numId w:val="1"/>
+        </w:numPr>
+        <w:tabs>
+          <w:tab w:val="left" w:pos="2880"/>
+        </w:tabs>
+        <w:rPr>
+          <w:rFonts w:ascii="Times New Roman" w:hAnsi="Times New Roman" w:cs="Times New Roman"/>
+          <w:sz w:val="28"/>
+          <w:szCs w:val="28"/>
+          <w:lang w:val="en-US"/>
+        </w:rPr>
+      </w:pPr>
+      <w:r>
+        <w:rPr>
+          <w:rFonts w:ascii="Times New Roman" w:hAnsi="Times New Roman" w:cs="Times New Roman"/>
+          <w:sz w:val="28"/>
+          <w:szCs w:val="28"/>
+          <w:lang w:val="en-US"/>
+        </w:rPr>
+        <w:t>Icon path</w:t>
+      </w:r>
+      <w:r>
+        <w:rPr>
+          <w:rFonts w:ascii="Times New Roman" w:hAnsi="Times New Roman" w:cs="Times New Roman"/>
+          <w:sz w:val="28"/>
+          <w:szCs w:val="28"/>
+          <w:lang w:val="en-US"/>
+        </w:rPr>
+        <w:tab/>
+        <w:t xml:space="preserve">(The </w:t>
+      </w:r>
+      <w:r>
+        <w:rPr>
+          <w:rFonts w:ascii="Times New Roman" w:hAnsi="Times New Roman" w:cs="Times New Roman"/>
+          <w:sz w:val="28"/>
+          <w:szCs w:val="28"/>
+          <w:lang w:val="en-US"/>
+        </w:rPr>
+        <w:t xml:space="preserve">path </w:t>
+      </w:r>
+      <w:r>
+        <w:rPr>
+          <w:rFonts w:ascii="Times New Roman" w:hAnsi="Times New Roman" w:cs="Times New Roman"/>
+          <w:sz w:val="28"/>
+          <w:szCs w:val="28"/>
+          <w:lang w:val="en-US"/>
+        </w:rPr>
+        <w:t>pointing to the legend’s icon)</w:t>
+      </w:r>
+    </w:p>
+    <w:p>
+      <w:pPr>
+        <w:tabs>
+          <w:tab w:val="left" w:pos="2880"/>
+        </w:tabs>
+        <w:rPr>
+          <w:rFonts w:ascii="Times New Roman" w:hAnsi="Times New Roman" w:cs="Times New Roman"/>
+          <w:sz w:val="28"/>
+          <w:szCs w:val="28"/>
+          <w:lang w:val="en-US"/>
+        </w:rPr>
+      </w:pPr>
     </w:p>
     <w:p>
       <w:pPr>
@@ -2023,7 +2340,6 @@
           <w:szCs w:val="28"/>
           <w:lang w:val="en-US"/>
         </w:rPr>
-        <w:lastRenderedPageBreak/>
         <w:t>Administrator’s password</w:t>
       </w:r>
       <w:r>

</xml_diff>